<commit_message>
refactor: Code and project structure reorganized 2/2
</commit_message>
<xml_diff>
--- a/output/final_cv.docx
+++ b/output/final_cv.docx
@@ -237,7 +237,7 @@
           <w:u w:val="single"/>
           <w:rtl w:val="0"/>
         </w:rPr>
-        <w:t xml:space="preserve">Gerenciador de Tarefas</w:t>
+        <w:t xml:space="preserve">Aplicativo de Controle Financeiro</w:t>
       </w:r>
       <w:r>
         <w:rPr>
@@ -260,7 +260,7 @@
           <w:rFonts w:ascii="Calibri" w:hAnsi="Calibri" w:eastAsia="Calibri" w:cs="Calibri"/>
           <w:rtl w:val="0"/>
         </w:rPr>
-        <w:t xml:space="preserve">Implementei funcionalidades avançadas com análise de dados e integração multilayer usando Python e banco NoSQL, para personalização e automação em ambiente web.</w:t>
+        <w:t xml:space="preserve">Implementação de um sistema de controle financeiro com Python e Firebase, incluindo integração de dados, autenticação, escalabilidade e testes automatizados.</w:t>
       </w:r>
       <w:r>
         <w:rPr>
@@ -298,7 +298,7 @@
             <w:u w:val="single"/>
             <w:rFonts w:ascii="Calibri" w:hAnsi="Calibri" w:cs="Calibri"/>
           </w:rPr>
-          <w:t xml:space="preserve">https://github.com/fakeuser/task-manager</w:t>
+          <w:t xml:space="preserve">https://github.com/fakeuser/finance-app</w:t>
         </w:r>
       </w:hyperlink>
       <w:r>
@@ -357,7 +357,7 @@
           <w:rFonts w:ascii="Calibri" w:hAnsi="Calibri" w:eastAsia="Calibri" w:cs="Calibri"/>
           <w:rtl w:val="0"/>
         </w:rPr>
-        <w:t xml:space="preserve">Tenho forte experiência em desenvolvimento com Python, integração e automação em ambientes cloud (AWS, Azure), além de competências robustas em bancos de dados, programação orientada a objetos, versionamento e metodologias ágeis. Competências: Python, AWS, Azure, SQL, Git</w:t>
+        <w:t xml:space="preserve">Experiência em Python, manipulação de dados em bancos SQL e NoSQL, habilidades em cloud computing com AWS/Azure e integração de APIs. Competências relevantes: Python, AWS, Azure, SQL, Git, Machine Learning, APIs RESTful</w:t>
       </w:r>
       <w:r>
         <w:rPr>
@@ -443,7 +443,7 @@
           <w:rFonts w:ascii="Calibri" w:hAnsi="Calibri" w:eastAsia="Calibri" w:cs="Calibri"/>
           <w:rtl w:val="0"/>
         </w:rPr>
-        <w:t xml:space="preserve">Como desenvolvedor na Tech Solutions Ltda, colaborei na entrega de aplicações escaláveis, integração de APIs complexas e implantação de soluções em nuvem usando AWS e Azure, afim de garantir eficiência e automação robusta.</w:t>
+        <w:t xml:space="preserve">Atuei como desenvolvedor full stack utilizando Python em aplicações escaláveis e modelagem de dados, com interface entre APIs e bancos de dados, além de projetos colaborativos focados em soluções eficientes.</w:t>
       </w:r>
       <w:r>
         <w:rPr>
@@ -537,7 +537,7 @@
           <w:rFonts w:ascii="Calibri" w:hAnsi="Calibri" w:eastAsia="Calibri" w:cs="Calibri"/>
           <w:rtl w:val="0"/>
         </w:rPr>
-        <w:t xml:space="preserve">Aprendi fundamentos avançados de ciência da computação, programação em Python, estatística, machine learning e manipulação de dados, habilidades essenciais para atuar em projetos de IA e ciência de dados.</w:t>
+        <w:t xml:space="preserve">Durante o bacharelado em Ciência da Computação, desenvolvi sólida base em programação Python, fundamentos de Machine Learning e análise de dados, além de experiência com projetos de mineração de dados e algoritmos avançados.</w:t>
       </w:r>
       <w:r>
         <w:rPr>
@@ -608,7 +608,7 @@
           <w:rFonts w:ascii="Calibri" w:hAnsi="Calibri" w:eastAsia="Calibri" w:cs="Calibri"/>
           <w:rtl w:val="0"/>
         </w:rPr>
-        <w:t xml:space="preserve">Desenvolvi lógica de sistemas automatizados e integração de tecnologias, ampliando minhas bases para soluções complexas e inovadoras.</w:t>
+        <w:t xml:space="preserve">O curso técnico em Mecatrônica aprimorou minha capacidade analítica e resolução de problemas utilizando tecnologias inovadoras e integração de sistemas automatizados.</w:t>
       </w:r>
       <w:r>
         <w:rPr>

</xml_diff>

<commit_message>
test: Add testing file and devtools folder for scripts
</commit_message>
<xml_diff>
--- a/output/final_cv.docx
+++ b/output/final_cv.docx
@@ -237,7 +237,7 @@
           <w:u w:val="single"/>
           <w:rtl w:val="0"/>
         </w:rPr>
-        <w:t xml:space="preserve">Aplicativo de Controle Financeiro</w:t>
+        <w:t xml:space="preserve">Gerenciador de Tarefas</w:t>
       </w:r>
       <w:r>
         <w:rPr>
@@ -260,7 +260,7 @@
           <w:rFonts w:ascii="Calibri" w:hAnsi="Calibri" w:eastAsia="Calibri" w:cs="Calibri"/>
           <w:rtl w:val="0"/>
         </w:rPr>
-        <w:t xml:space="preserve">Implementação de um sistema de controle financeiro com Python e Firebase, incluindo integração de dados, autenticação, escalabilidade e testes automatizados.</w:t>
+        <w:t xml:space="preserve">Plataforma desenvolvida para automação de integração de dados utilizando Python e serviços em nuvem, focada em escalabilidade e eficiência, com práticas de testes automatizados e segurança de dados.</w:t>
       </w:r>
       <w:r>
         <w:rPr>
@@ -298,7 +298,7 @@
             <w:u w:val="single"/>
             <w:rFonts w:ascii="Calibri" w:hAnsi="Calibri" w:cs="Calibri"/>
           </w:rPr>
-          <w:t xml:space="preserve">https://github.com/fakeuser/finance-app</w:t>
+          <w:t xml:space="preserve">https://github.com/fakeuser/task-manager</w:t>
         </w:r>
       </w:hyperlink>
       <w:r>
@@ -357,7 +357,7 @@
           <w:rFonts w:ascii="Calibri" w:hAnsi="Calibri" w:eastAsia="Calibri" w:cs="Calibri"/>
           <w:rtl w:val="0"/>
         </w:rPr>
-        <w:t xml:space="preserve">Experiência em Python, manipulação de dados em bancos SQL e NoSQL, habilidades em cloud computing com AWS/Azure e integração de APIs. Competências relevantes: Python, AWS, Azure, SQL, Git, Machine Learning, APIs RESTful</w:t>
+        <w:t xml:space="preserve">Experiência sólida em desenvolvimento e integração de workflows escaláveis, deployment em cloud (AWS, Azure), codificação eficiente em Python. Competências: Python, AWS, Azure, SQL, Git</w:t>
       </w:r>
       <w:r>
         <w:rPr>
@@ -443,7 +443,7 @@
           <w:rFonts w:ascii="Calibri" w:hAnsi="Calibri" w:eastAsia="Calibri" w:cs="Calibri"/>
           <w:rtl w:val="0"/>
         </w:rPr>
-        <w:t xml:space="preserve">Atuei como desenvolvedor full stack utilizando Python em aplicações escaláveis e modelagem de dados, com interface entre APIs e bancos de dados, além de projetos colaborativos focados em soluções eficientes.</w:t>
+        <w:t xml:space="preserve">Atuação como Desenvolvedor Full Stack aplicando Python e integração de soluções em nuvem (AWS, Azure), com experiência em manipulação de dados, automação de sistemas e colaboração em equipes utilizando metodologias ágeis.</w:t>
       </w:r>
       <w:r>
         <w:rPr>
@@ -537,7 +537,7 @@
           <w:rFonts w:ascii="Calibri" w:hAnsi="Calibri" w:eastAsia="Calibri" w:cs="Calibri"/>
           <w:rtl w:val="0"/>
         </w:rPr>
-        <w:t xml:space="preserve">Durante o bacharelado em Ciência da Computação, desenvolvi sólida base em programação Python, fundamentos de Machine Learning e análise de dados, além de experiência com projetos de mineração de dados e algoritmos avançados.</w:t>
+        <w:t xml:space="preserve">Graduação em Ciência da Computação pela UFRJ, com sólida base em programação, estatística e projetos práticos voltados para o desenvolvimento em inteligência artificial e ciência de dados.</w:t>
       </w:r>
       <w:r>
         <w:rPr>
@@ -608,7 +608,7 @@
           <w:rFonts w:ascii="Calibri" w:hAnsi="Calibri" w:eastAsia="Calibri" w:cs="Calibri"/>
           <w:rtl w:val="0"/>
         </w:rPr>
-        <w:t xml:space="preserve">O curso técnico em Mecatrônica aprimorou minha capacidade analítica e resolução de problemas utilizando tecnologias inovadoras e integração de sistemas automatizados.</w:t>
+        <w:t xml:space="preserve">Curso Técnico em Engenharia Mecatrônica no SENAI com foco em automação, integração de sistemas e solução de problemas multidisciplinares.</w:t>
       </w:r>
       <w:r>
         <w:rPr>

</xml_diff>